<commit_message>
Fixed Auto Discovery Temperature Sensor issue
Fixed the Auto Discovery Temperature Sensor issue wherein the sensors were not being deleted if removed from the Network Module. Now a more complete Auto Discovery sequence occurs when the Network Module reconnects with HA.
</commit_message>
<xml_diff>
--- a/Network Module Manual - Code Rev 20210412 1333.docx
+++ b/Network Module Manual - Code Rev 20210412 1333.docx
@@ -7586,7 +7586,7 @@
         <w:ind w:left="1440"/>
       </w:pPr>
       <w:r>
-        <w:t>The “binary_sensor” message with an empty payload makes sure that Home Assistant will delete any prior configuration on this IO where the IO was previously defined as an Input.</w:t>
+        <w:t>The “binary_sensor” message with an empty payload makes sure that Home Assistant will delete any prior Input configuration on this IO.</w:t>
       </w:r>
     </w:p>
     <w:p>
@@ -7657,7 +7657,7 @@
         <w:ind w:left="1440"/>
       </w:pPr>
       <w:r>
-        <w:t>The “switch” message with an empty payload makes sure that Home Assistant will delete any prior configuration on this IO where the IO was previously defined as an Output.</w:t>
+        <w:t>The “switch” message with an empty payload makes sure that Home Assistant will delete any prior Output configuration on this IO.</w:t>
       </w:r>
     </w:p>
     <w:p>
@@ -7680,7 +7680,7 @@
         <w:ind w:left="1440"/>
       </w:pPr>
       <w:r>
-        <w:t>This only occurs if IO 16 is defined as an Input. The “sensor” message with an empty payload makes sure that Home Assistant will delete any prior sensor configuration on IO 16 where IO 16 was previously defined for use as a Temperature Sensor connection.</w:t>
+        <w:t>This only occurs if IO 16 is defined as an Input. The “sensor” message with an empty payload makes sure that Home Assistant will delete any prior Temperature Sensor configuration on IO 16.</w:t>
       </w:r>
     </w:p>
     <w:p/>
@@ -7730,7 +7730,7 @@
         <w:ind w:left="1440"/>
       </w:pPr>
       <w:r>
-        <w:t>These “empty payload” messages sure that Home Assistant will delete any prior configuration on this IO.</w:t>
+        <w:t>These “empty payload” messages sure that Home Assistant will delete any prior Input and Output configuration on this IO.</w:t>
       </w:r>
     </w:p>
     <w:p>
@@ -7753,7 +7753,7 @@
         <w:ind w:left="1440"/>
       </w:pPr>
       <w:r>
-        <w:t>This only occurs if DS18B20 mode is Disabled. The “sensor” message with an empty payload makes sure that Home Assistant will delete any prior sensor configuration on IO 16 where IO 16 was previously defined for use as a Temperature Sensor connection.</w:t>
+        <w:t>This only occurs if DS18B20 mode is Disabled. The “sensor” message with an empty payload makes sure that Home Assistant will delete any prior Temperature Sensor configuration on IO 16.</w:t>
       </w:r>
     </w:p>
     <w:p/>
@@ -17900,7 +17900,7 @@
         <w:rStyle w:val="PageNumber"/>
         <w:noProof/>
       </w:rPr>
-      <w:t>115</w:t>
+      <w:t>29</w:t>
     </w:r>
     <w:r>
       <w:rPr>

</xml_diff>